<commit_message>
fix docs in lr5-7
</commit_message>
<xml_diff>
--- a/lr5-7/doc/ЛАБ5-7_Абдыкалыков_206.docx
+++ b/lr5-7/doc/ЛАБ5-7_Абдыкалыков_206.docx
@@ -156,9 +156,18 @@
           <w:b/>
           <w:sz w:val="28"/>
           <w:szCs w:val="28"/>
-          <w:lang w:val="ru-RU"/>
-        </w:rPr>
-        <w:t>4 по курсу</w:t>
+        </w:rPr>
+        <w:t>5-7</w:t>
+      </w:r>
+      <w:r>
+        <w:rPr>
+          <w:rFonts w:ascii="Times New Roman" w:eastAsia="Times New Roman" w:hAnsi="Times New Roman" w:cs="Times New Roman"/>
+          <w:b/>
+          <w:sz w:val="28"/>
+          <w:szCs w:val="28"/>
+          <w:lang w:val="ru-RU"/>
+        </w:rPr>
+        <w:t xml:space="preserve"> по курсу</w:t>
       </w:r>
     </w:p>
     <w:p>
@@ -981,18 +990,7 @@
           <w:szCs w:val="28"/>
           <w:lang w:val="ru-RU"/>
         </w:rPr>
-        <w:t>Набора команд 4 (поиск подстроки в строке)</w:t>
-      </w:r>
-      <w:r>
-        <w:rPr>
-          <w:rFonts w:ascii="Times New Roman" w:hAnsi="Times New Roman" w:cs="Times New Roman"/>
-          <w:b/>
-          <w:bCs/>
-          <w:sz w:val="28"/>
-          <w:szCs w:val="28"/>
-          <w:lang w:val="ru-RU"/>
-        </w:rPr>
-        <w:t>:</w:t>
+        <w:t>Набора команд 4 (поиск подстроки в строке):</w:t>
       </w:r>
     </w:p>
     <w:p>
@@ -9160,6 +9158,7 @@
   <w:style w:type="character" w:default="1" w:styleId="a0">
     <w:name w:val="Default Paragraph Font"/>
     <w:uiPriority w:val="1"/>
+    <w:semiHidden/>
     <w:unhideWhenUsed/>
   </w:style>
   <w:style w:type="table" w:default="1" w:styleId="a1">

</xml_diff>